<commit_message>
Updated Main and CV
New CV and adjusted typo
</commit_message>
<xml_diff>
--- a/Flask_Practice/static/Sundeep Mistry CV 2021.docx
+++ b/Flask_Practice/static/Sundeep Mistry CV 2021.docx
@@ -867,13 +867,24 @@
               <w:outlineLvl w:val="2"/>
             </w:pPr>
             <w:r>
+              <w:rPr/>
               <w:t>September</w:t>
             </w:r>
             <w:r>
+              <w:rPr/>
               <w:t xml:space="preserve"> </w:t>
             </w:r>
             <w:r>
-              <w:t>2015-2017</w:t>
+              <w:rPr/>
+              <w:t>2015-</w:t>
+            </w:r>
+            <w:r>
+              <w:rPr/>
+              <w:t xml:space="preserve"> July </w:t>
+            </w:r>
+            <w:r>
+              <w:rPr/>
+              <w:t>2017</w:t>
             </w:r>
           </w:p>
           <w:p>
@@ -964,13 +975,24 @@
               <w:outlineLvl w:val="2"/>
             </w:pPr>
             <w:r>
+              <w:rPr/>
               <w:t>September</w:t>
             </w:r>
             <w:r>
+              <w:rPr/>
               <w:t xml:space="preserve"> </w:t>
             </w:r>
             <w:r>
-              <w:t>2013 - 2015</w:t>
+              <w:rPr/>
+              <w:t xml:space="preserve">2013 - </w:t>
+            </w:r>
+            <w:r>
+              <w:rPr/>
+              <w:t xml:space="preserve"> June </w:t>
+            </w:r>
+            <w:r>
+              <w:rPr/>
+              <w:t>2015</w:t>
             </w:r>
           </w:p>
           <w:p>

</xml_diff>